<commit_message>
Another addition to the UAT requirements for UC03
</commit_message>
<xml_diff>
--- a/UAT Documents/UC03 Scan Book/UC03 Scan Book Description.docx
+++ b/UAT Documents/UC03 Scan Book/UC03 Scan Book Description.docx
@@ -643,10 +643,7 @@
       </w:pPr>
       <w:r>
         <w:lastRenderedPageBreak/>
-        <w:t xml:space="preserve">When the book is not </w:t>
-      </w:r>
-      <w:r>
-        <w:t>available.</w:t>
+        <w:t>When the book is not available.</w:t>
       </w:r>
     </w:p>
     <w:p>
@@ -820,13 +817,7 @@
               <w:cnfStyle w:val="000000100000" w:firstRow="0" w:lastRow="0" w:firstColumn="0" w:lastColumn="0" w:oddVBand="0" w:evenVBand="0" w:oddHBand="1" w:evenHBand="0" w:firstRowFirstColumn="0" w:firstRowLastColumn="0" w:lastRowFirstColumn="0" w:lastRowLastColumn="0"/>
             </w:pPr>
             <w:r>
-              <w:t xml:space="preserve">4 “Book not </w:t>
-            </w:r>
-            <w:r>
-              <w:t>available</w:t>
-            </w:r>
-            <w:r>
-              <w:t>” error is displayed.</w:t>
+              <w:t>4 “Book not available” error is displayed.</w:t>
             </w:r>
           </w:p>
         </w:tc>
@@ -847,13 +838,7 @@
         </w:numPr>
       </w:pPr>
       <w:r>
-        <w:t>When the boo</w:t>
-      </w:r>
-      <w:r>
-        <w:t>k is already scanned</w:t>
-      </w:r>
-      <w:r>
-        <w:t>.</w:t>
+        <w:t>When the book is already scanned.</w:t>
       </w:r>
     </w:p>
     <w:p>
@@ -1027,13 +1012,7 @@
               <w:cnfStyle w:val="000000100000" w:firstRow="0" w:lastRow="0" w:firstColumn="0" w:lastColumn="0" w:oddVBand="0" w:evenVBand="0" w:oddHBand="1" w:evenHBand="0" w:firstRowFirstColumn="0" w:firstRowLastColumn="0" w:lastRowFirstColumn="0" w:lastRowLastColumn="0"/>
             </w:pPr>
             <w:r>
-              <w:t xml:space="preserve">4 “Book </w:t>
-            </w:r>
-            <w:r>
-              <w:t>already scanned</w:t>
-            </w:r>
-            <w:r>
-              <w:t>” error is displayed.</w:t>
+              <w:t>4 “Book already scanned” error is displayed.</w:t>
             </w:r>
           </w:p>
         </w:tc>
@@ -1054,13 +1033,7 @@
         </w:numPr>
       </w:pPr>
       <w:r>
-        <w:t>When the bo</w:t>
-      </w:r>
-      <w:r>
-        <w:t>rrower reaches their loan limit</w:t>
-      </w:r>
-      <w:r>
-        <w:t>.</w:t>
+        <w:t>When the borrower reaches their loan limit.</w:t>
       </w:r>
     </w:p>
     <w:p>
@@ -1173,10 +1146,7 @@
               <w:cnfStyle w:val="000000100000" w:firstRow="0" w:lastRow="0" w:firstColumn="0" w:lastColumn="0" w:oddVBand="0" w:evenVBand="0" w:oddHBand="1" w:evenHBand="0" w:firstRowFirstColumn="0" w:firstRowLastColumn="0" w:lastRowFirstColumn="0" w:lastRowLastColumn="0"/>
             </w:pPr>
             <w:r>
-              <w:t xml:space="preserve">2 System </w:t>
-            </w:r>
-            <w:r>
-              <w:t>shows the “Confirming Loans” panel.</w:t>
+              <w:t>2 System shows the “Confirming Loans” panel.</w:t>
             </w:r>
           </w:p>
         </w:tc>
@@ -1205,10 +1175,7 @@
               <w:cnfStyle w:val="000000000000" w:firstRow="0" w:lastRow="0" w:firstColumn="0" w:lastColumn="0" w:oddVBand="0" w:evenVBand="0" w:oddHBand="0" w:evenHBand="0" w:firstRowFirstColumn="0" w:firstRowLastColumn="0" w:lastRowFirstColumn="0" w:lastRowLastColumn="0"/>
             </w:pPr>
             <w:r>
-              <w:t xml:space="preserve">3 The Book scanner </w:t>
-            </w:r>
-            <w:r>
-              <w:t>becomes disabled.</w:t>
+              <w:t>3 The Book scanner becomes disabled.</w:t>
             </w:r>
           </w:p>
         </w:tc>
@@ -1240,10 +1207,7 @@
               <w:cnfStyle w:val="000000100000" w:firstRow="0" w:lastRow="0" w:firstColumn="0" w:lastColumn="0" w:oddVBand="0" w:evenVBand="0" w:oddHBand="1" w:evenHBand="0" w:firstRowFirstColumn="0" w:firstRowLastColumn="0" w:lastRowFirstColumn="0" w:lastRowLastColumn="0"/>
             </w:pPr>
             <w:r>
-              <w:t xml:space="preserve">4 </w:t>
-            </w:r>
-            <w:r>
-              <w:t>The final “Pending Loan” list is displayed.</w:t>
+              <w:t>4 The final “Pending Loan” list is displayed.</w:t>
             </w:r>
           </w:p>
         </w:tc>
@@ -1656,13 +1620,7 @@
         </w:numPr>
       </w:pPr>
       <w:r>
-        <w:t xml:space="preserve">“Book not </w:t>
-      </w:r>
-      <w:r>
-        <w:t>available</w:t>
-      </w:r>
-      <w:r>
-        <w:t>” error is displayed.</w:t>
+        <w:t>“Book not available” error is displayed.</w:t>
       </w:r>
     </w:p>
     <w:p>
@@ -1710,12 +1668,7 @@
         </w:numPr>
       </w:pPr>
       <w:r>
-        <w:t>“Book already scanned</w:t>
-      </w:r>
-      <w:bookmarkStart w:id="0" w:name="_GoBack"/>
-      <w:bookmarkEnd w:id="0"/>
-      <w:r>
-        <w:t>” error is displayed.</w:t>
+        <w:t>“Book already scanned” error is displayed.</w:t>
       </w:r>
     </w:p>
     <w:p>
@@ -1739,8 +1692,10 @@
         </w:numPr>
       </w:pPr>
       <w:r>
-        <w:t>None</w:t>
-      </w:r>
+        <w:t>That the test be repeatable, so multiple books can be scanned to the pending list.</w:t>
+      </w:r>
+      <w:bookmarkStart w:id="0" w:name="_GoBack"/>
+      <w:bookmarkEnd w:id="0"/>
     </w:p>
     <w:sectPr>
       <w:headerReference w:type="default" r:id="rId7"/>

</xml_diff>